<commit_message>
:ocean: ongoing work on blog
</commit_message>
<xml_diff>
--- a/Files/02. Software-Technologies-HTML5-and-CSS-Blog-Design-Exercises.docx
+++ b/Files/02. Software-Technologies-HTML5-and-CSS-Blog-Design-Exercises.docx
@@ -1,6 +1,6 @@
 
 <file path=word/document.xml><?xml version="1.0" encoding="utf-8"?>
-<w:document xmlns:wpc="http://schemas.microsoft.com/office/word/2010/wordprocessingCanvas" xmlns:cx="http://schemas.microsoft.com/office/drawing/2014/chartex" xmlns:cx1="http://schemas.microsoft.com/office/drawing/2015/9/8/chartex" xmlns:cx2="http://schemas.microsoft.com/office/drawing/2015/10/21/chartex" xmlns:cx3="http://schemas.microsoft.com/office/drawing/2016/5/9/chartex" xmlns:cx4="http://schemas.microsoft.com/office/drawing/2016/5/10/chartex" xmlns:cx5="http://schemas.microsoft.com/office/drawing/2016/5/11/chartex" xmlns:cx6="http://schemas.microsoft.com/office/drawing/2016/5/12/chartex" xmlns:cx7="http://schemas.microsoft.com/office/drawing/2016/5/13/chartex" xmlns:cx8="http://schemas.microsoft.com/office/drawing/2016/5/14/chartex" xmlns:mc="http://schemas.openxmlformats.org/markup-compatibility/2006" xmlns:aink="http://schemas.microsoft.com/office/drawing/2016/ink" xmlns:am3d="http://schemas.microsoft.com/office/drawing/2017/model3d" xmlns:o="urn:schemas-microsoft-com:office:office" xmlns:r="http://schemas.openxmlformats.org/officeDocument/2006/relationships" xmlns:m="http://schemas.openxmlformats.org/officeDocument/2006/math" xmlns:v="urn:schemas-microsoft-com:vml" xmlns:wp14="http://schemas.microsoft.com/office/word/2010/wordprocessingDrawing" xmlns:wp="http://schemas.openxmlformats.org/drawingml/2006/wordprocessingDrawing" xmlns:w10="urn:schemas-microsoft-com:office:word" xmlns:w="http://schemas.openxmlformats.org/wordprocessingml/2006/main" xmlns:w14="http://schemas.microsoft.com/office/word/2010/wordml" xmlns:w15="http://schemas.microsoft.com/office/word/2012/wordml" xmlns:w16cid="http://schemas.microsoft.com/office/word/2016/wordml/cid" xmlns:w16se="http://schemas.microsoft.com/office/word/2015/wordml/symex" xmlns:wpg="http://schemas.microsoft.com/office/word/2010/wordprocessingGroup" xmlns:wpi="http://schemas.microsoft.com/office/word/2010/wordprocessingInk" xmlns:wne="http://schemas.microsoft.com/office/word/2006/wordml" xmlns:wps="http://schemas.microsoft.com/office/word/2010/wordprocessingShape" mc:Ignorable="w14 w15 w16se w16cid wp14">
+<w:document xmlns:wpc="http://schemas.microsoft.com/office/word/2010/wordprocessingCanvas" xmlns:mc="http://schemas.openxmlformats.org/markup-compatibility/2006" xmlns:o="urn:schemas-microsoft-com:office:office" xmlns:r="http://schemas.openxmlformats.org/officeDocument/2006/relationships" xmlns:m="http://schemas.openxmlformats.org/officeDocument/2006/math" xmlns:v="urn:schemas-microsoft-com:vml" xmlns:wp14="http://schemas.microsoft.com/office/word/2010/wordprocessingDrawing" xmlns:wp="http://schemas.openxmlformats.org/drawingml/2006/wordprocessingDrawing" xmlns:w10="urn:schemas-microsoft-com:office:word" xmlns:w="http://schemas.openxmlformats.org/wordprocessingml/2006/main" xmlns:w14="http://schemas.microsoft.com/office/word/2010/wordml" xmlns:w15="http://schemas.microsoft.com/office/word/2012/wordml" xmlns:wpg="http://schemas.microsoft.com/office/word/2010/wordprocessingGroup" xmlns:wpi="http://schemas.microsoft.com/office/word/2010/wordprocessingInk" xmlns:wne="http://schemas.microsoft.com/office/word/2006/wordml" xmlns:wps="http://schemas.microsoft.com/office/word/2010/wordprocessingShape" mc:Ignorable="w14 w15 wp14">
   <w:body>
     <w:p>
       <w:pPr>
@@ -1107,7 +1107,7 @@
           </mc:Choice>
           <mc:Fallback>
             <w:pict>
-              <v:shapetype w14:anchorId="01E060A5" id="_x0000_t67" coordsize="21600,21600" o:spt="67" adj="16200,5400" path="m0@0l@1@0@1,0@2,0@2@0,21600@0,10800,21600xe">
+              <v:shapetype w14:anchorId="142A3B69" id="_x0000_t67" coordsize="21600,21600" o:spt="67" adj="16200,5400" path="m0@0l@1@0@1,0@2,0@2@0,21600@0,10800,21600xe">
                 <v:stroke joinstyle="miter"/>
                 <v:formulas>
                   <v:f eqn="val #0"/>
@@ -1350,7 +1350,7 @@
           </mc:Choice>
           <mc:Fallback>
             <w:pict>
-              <v:shape w14:anchorId="6A414DC7" id="Arrow: Down 100" o:spid="_x0000_s1026" type="#_x0000_t67" style="width:18.65pt;height:19pt;visibility:visible;mso-wrap-style:square;mso-left-percent:-10001;mso-top-percent:-10001;mso-position-horizontal:absolute;mso-position-horizontal-relative:char;mso-position-vertical:absolute;mso-position-vertical-relative:line;mso-left-percent:-10001;mso-top-percent:-10001;v-text-anchor:middle" o:gfxdata="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" adj="10989" fillcolor="#4f81bd [3204]" strokecolor="#243f60 [1604]" strokeweight="2pt">
+              <v:shape w14:anchorId="019B8112" id="Arrow: Down 100" o:spid="_x0000_s1026" type="#_x0000_t67" style="width:18.65pt;height:19pt;visibility:visible;mso-wrap-style:square;mso-left-percent:-10001;mso-top-percent:-10001;mso-position-horizontal:absolute;mso-position-horizontal-relative:char;mso-position-vertical:absolute;mso-position-vertical-relative:line;mso-left-percent:-10001;mso-top-percent:-10001;v-text-anchor:middle" o:gfxdata="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" adj="10989" fillcolor="#4f81bd [3204]" strokecolor="#243f60 [1604]" strokeweight="2pt">
                 <w10:anchorlock/>
               </v:shape>
             </w:pict>
@@ -1514,23 +1514,82 @@
           <w:numId w:val="14"/>
         </w:numPr>
         <w:rPr>
-          <w:b/>
-          <w:noProof/>
-        </w:rPr>
-      </w:pPr>
-      <w:r>
-        <w:rPr>
-          <w:b/>
-          <w:noProof/>
-        </w:rPr>
-        <w:t>&lt;html&gt; –</w:t>
-      </w:r>
-      <w:r>
-        <w:rPr>
-          <w:noProof/>
-        </w:rPr>
-        <w:t xml:space="preserve"> this tag is the container of all other HTML elements in the document</w:t>
-      </w:r>
+          <w:noProof/>
+        </w:rPr>
+      </w:pPr>
+      <w:r>
+        <w:rPr>
+          <w:b/>
+          <w:noProof/>
+        </w:rPr>
+        <w:t xml:space="preserve">Add this </w:t>
+      </w:r>
+      <w:r>
+        <w:rPr>
+          <w:rFonts w:ascii="Consolas" w:hAnsi="Consolas"/>
+          <w:color w:val="0000CD"/>
+          <w:shd w:val="clear" w:color="auto" w:fill="FFFFFF"/>
+        </w:rPr>
+        <w:t>&lt;</w:t>
+      </w:r>
+      <w:r>
+        <w:rPr>
+          <w:rFonts w:ascii="Consolas" w:hAnsi="Consolas"/>
+          <w:color w:val="A52A2A"/>
+          <w:shd w:val="clear" w:color="auto" w:fill="FFFFFF"/>
+        </w:rPr>
+        <w:t>meta</w:t>
+      </w:r>
+      <w:r>
+        <w:rPr>
+          <w:rFonts w:ascii="Consolas" w:hAnsi="Consolas"/>
+          <w:color w:val="FF0000"/>
+          <w:shd w:val="clear" w:color="auto" w:fill="FFFFFF"/>
+        </w:rPr>
+        <w:t> name</w:t>
+      </w:r>
+      <w:r>
+        <w:rPr>
+          <w:rFonts w:ascii="Consolas" w:hAnsi="Consolas"/>
+          <w:color w:val="0000CD"/>
+          <w:shd w:val="clear" w:color="auto" w:fill="FFFFFF"/>
+        </w:rPr>
+        <w:t>="viewport"</w:t>
+      </w:r>
+      <w:r>
+        <w:rPr>
+          <w:rFonts w:ascii="Consolas" w:hAnsi="Consolas"/>
+          <w:color w:val="FF0000"/>
+          <w:shd w:val="clear" w:color="auto" w:fill="FFFFFF"/>
+        </w:rPr>
+        <w:t> content</w:t>
+      </w:r>
+      <w:r>
+        <w:rPr>
+          <w:rFonts w:ascii="Consolas" w:hAnsi="Consolas"/>
+          <w:color w:val="0000CD"/>
+          <w:shd w:val="clear" w:color="auto" w:fill="FFFFFF"/>
+        </w:rPr>
+        <w:t>="width=device-width, initial-scale=1.0"&gt;</w:t>
+      </w:r>
+      <w:r>
+        <w:rPr>
+          <w:rFonts w:ascii="Consolas" w:hAnsi="Consolas"/>
+          <w:color w:val="0000CD"/>
+          <w:shd w:val="clear" w:color="auto" w:fill="FFFFFF"/>
+        </w:rPr>
+        <w:t xml:space="preserve"> after the utf-8 tag</w:t>
+      </w:r>
+      <w:r>
+        <w:rPr>
+          <w:rFonts w:ascii="Consolas" w:hAnsi="Consolas"/>
+          <w:color w:val="0000CD"/>
+          <w:shd w:val="clear" w:color="auto" w:fill="FFFFFF"/>
+        </w:rPr>
+        <w:t xml:space="preserve">     - fore responsive design</w:t>
+      </w:r>
+      <w:bookmarkStart w:id="0" w:name="_GoBack"/>
+      <w:bookmarkEnd w:id="0"/>
     </w:p>
     <w:p>
       <w:pPr>
@@ -1539,40 +1598,23 @@
           <w:ilvl w:val="0"/>
           <w:numId w:val="14"/>
         </w:numPr>
-      </w:pPr>
-      <w:r>
-        <w:rPr>
-          <w:b/>
-          <w:noProof/>
-        </w:rPr>
-        <w:t>&lt;head&gt;</w:t>
-      </w:r>
-      <w:r>
-        <w:rPr>
-          <w:noProof/>
-        </w:rPr>
-        <w:t xml:space="preserve"> - </w:t>
-      </w:r>
-      <w:r>
-        <w:rPr>
-          <w:noProof/>
-        </w:rPr>
-        <w:t>contain</w:t>
-      </w:r>
-      <w:r>
-        <w:rPr>
-          <w:noProof/>
-        </w:rPr>
-        <w:t>s metadata like</w:t>
-      </w:r>
-      <w:r>
-        <w:rPr>
-          <w:noProof/>
-        </w:rPr>
-        <w:t xml:space="preserve"> the title of the document, styles scripts</w:t>
-      </w:r>
-      <w:r>
-        <w:t>, meta information and more.</w:t>
+        <w:rPr>
+          <w:b/>
+          <w:noProof/>
+        </w:rPr>
+      </w:pPr>
+      <w:r>
+        <w:rPr>
+          <w:b/>
+          <w:noProof/>
+        </w:rPr>
+        <w:t>&lt;html&gt; –</w:t>
+      </w:r>
+      <w:r>
+        <w:rPr>
+          <w:noProof/>
+        </w:rPr>
+        <w:t xml:space="preserve"> this tag is the container of all other HTML elements in the document</w:t>
       </w:r>
     </w:p>
     <w:p>
@@ -1586,6 +1628,49 @@
       <w:r>
         <w:rPr>
           <w:b/>
+          <w:noProof/>
+        </w:rPr>
+        <w:t>&lt;head&gt;</w:t>
+      </w:r>
+      <w:r>
+        <w:rPr>
+          <w:noProof/>
+        </w:rPr>
+        <w:t xml:space="preserve"> - </w:t>
+      </w:r>
+      <w:r>
+        <w:rPr>
+          <w:noProof/>
+        </w:rPr>
+        <w:t>contain</w:t>
+      </w:r>
+      <w:r>
+        <w:rPr>
+          <w:noProof/>
+        </w:rPr>
+        <w:t>s metadata like</w:t>
+      </w:r>
+      <w:r>
+        <w:rPr>
+          <w:noProof/>
+        </w:rPr>
+        <w:t xml:space="preserve"> the title of the document, styles scripts</w:t>
+      </w:r>
+      <w:r>
+        <w:t>, meta information and more.</w:t>
+      </w:r>
+    </w:p>
+    <w:p>
+      <w:pPr>
+        <w:pStyle w:val="ListParagraph"/>
+        <w:numPr>
+          <w:ilvl w:val="0"/>
+          <w:numId w:val="14"/>
+        </w:numPr>
+      </w:pPr>
+      <w:r>
+        <w:rPr>
+          <w:b/>
         </w:rPr>
         <w:t>&lt;</w:t>
       </w:r>
@@ -1616,6 +1701,7 @@
     </w:p>
     <w:p>
       <w:r>
+        <w:lastRenderedPageBreak/>
         <w:t xml:space="preserve">Here’s what it would look like in actual </w:t>
       </w:r>
       <w:r>
@@ -1636,7 +1722,6 @@
         <w:rPr>
           <w:noProof/>
         </w:rPr>
-        <w:lastRenderedPageBreak/>
         <w:drawing>
           <wp:inline distT="0" distB="0" distL="0" distR="0">
             <wp:extent cx="1738746" cy="2131129"/>
@@ -5109,19 +5194,7 @@
           <w:rPr>
             <w:rStyle w:val="Hyperlink"/>
           </w:rPr>
-          <w:t>t</w:t>
-        </w:r>
-        <w:r>
-          <w:rPr>
-            <w:rStyle w:val="Hyperlink"/>
-          </w:rPr>
-          <w:t>h</w:t>
-        </w:r>
-        <w:r>
-          <w:rPr>
-            <w:rStyle w:val="Hyperlink"/>
-          </w:rPr>
-          <w:t>is</w:t>
+          <w:t>this</w:t>
         </w:r>
       </w:hyperlink>
       <w:r>
@@ -13459,8 +13532,6 @@
           </wp:inline>
         </w:drawing>
       </w:r>
-      <w:bookmarkStart w:id="0" w:name="_GoBack"/>
-      <w:bookmarkEnd w:id="0"/>
     </w:p>
     <w:p>
       <w:r>
@@ -14369,7 +14440,7 @@
 </file>
 
 <file path=word/endnotes.xml><?xml version="1.0" encoding="utf-8"?>
-<w:endnotes xmlns:wpc="http://schemas.microsoft.com/office/word/2010/wordprocessingCanvas" xmlns:cx="http://schemas.microsoft.com/office/drawing/2014/chartex" xmlns:cx1="http://schemas.microsoft.com/office/drawing/2015/9/8/chartex" xmlns:cx2="http://schemas.microsoft.com/office/drawing/2015/10/21/chartex" xmlns:cx3="http://schemas.microsoft.com/office/drawing/2016/5/9/chartex" xmlns:cx4="http://schemas.microsoft.com/office/drawing/2016/5/10/chartex" xmlns:cx5="http://schemas.microsoft.com/office/drawing/2016/5/11/chartex" xmlns:cx6="http://schemas.microsoft.com/office/drawing/2016/5/12/chartex" xmlns:cx7="http://schemas.microsoft.com/office/drawing/2016/5/13/chartex" xmlns:cx8="http://schemas.microsoft.com/office/drawing/2016/5/14/chartex" xmlns:mc="http://schemas.openxmlformats.org/markup-compatibility/2006" xmlns:aink="http://schemas.microsoft.com/office/drawing/2016/ink" xmlns:am3d="http://schemas.microsoft.com/office/drawing/2017/model3d" xmlns:o="urn:schemas-microsoft-com:office:office" xmlns:r="http://schemas.openxmlformats.org/officeDocument/2006/relationships" xmlns:m="http://schemas.openxmlformats.org/officeDocument/2006/math" xmlns:v="urn:schemas-microsoft-com:vml" xmlns:wp14="http://schemas.microsoft.com/office/word/2010/wordprocessingDrawing" xmlns:wp="http://schemas.openxmlformats.org/drawingml/2006/wordprocessingDrawing" xmlns:w10="urn:schemas-microsoft-com:office:word" xmlns:w="http://schemas.openxmlformats.org/wordprocessingml/2006/main" xmlns:w14="http://schemas.microsoft.com/office/word/2010/wordml" xmlns:w15="http://schemas.microsoft.com/office/word/2012/wordml" xmlns:w16cid="http://schemas.microsoft.com/office/word/2016/wordml/cid" xmlns:w16se="http://schemas.microsoft.com/office/word/2015/wordml/symex" xmlns:wpg="http://schemas.microsoft.com/office/word/2010/wordprocessingGroup" xmlns:wpi="http://schemas.microsoft.com/office/word/2010/wordprocessingInk" xmlns:wne="http://schemas.microsoft.com/office/word/2006/wordml" xmlns:wps="http://schemas.microsoft.com/office/word/2010/wordprocessingShape" mc:Ignorable="w14 w15 w16se w16cid wp14">
+<w:endnotes xmlns:wpc="http://schemas.microsoft.com/office/word/2010/wordprocessingCanvas" xmlns:mc="http://schemas.openxmlformats.org/markup-compatibility/2006" xmlns:o="urn:schemas-microsoft-com:office:office" xmlns:r="http://schemas.openxmlformats.org/officeDocument/2006/relationships" xmlns:m="http://schemas.openxmlformats.org/officeDocument/2006/math" xmlns:v="urn:schemas-microsoft-com:vml" xmlns:wp14="http://schemas.microsoft.com/office/word/2010/wordprocessingDrawing" xmlns:wp="http://schemas.openxmlformats.org/drawingml/2006/wordprocessingDrawing" xmlns:w10="urn:schemas-microsoft-com:office:word" xmlns:w="http://schemas.openxmlformats.org/wordprocessingml/2006/main" xmlns:w14="http://schemas.microsoft.com/office/word/2010/wordml" xmlns:w15="http://schemas.microsoft.com/office/word/2012/wordml" xmlns:wpg="http://schemas.microsoft.com/office/word/2010/wordprocessingGroup" xmlns:wpi="http://schemas.microsoft.com/office/word/2010/wordprocessingInk" xmlns:wne="http://schemas.microsoft.com/office/word/2006/wordml" xmlns:wps="http://schemas.microsoft.com/office/word/2010/wordprocessingShape" mc:Ignorable="w14 w15 wp14">
   <w:endnote w:type="separator" w:id="-1">
     <w:p>
       <w:pPr>
@@ -14394,7 +14465,7 @@
 </file>
 
 <file path=word/footer1.xml><?xml version="1.0" encoding="utf-8"?>
-<w:ftr xmlns:wpc="http://schemas.microsoft.com/office/word/2010/wordprocessingCanvas" xmlns:cx="http://schemas.microsoft.com/office/drawing/2014/chartex" xmlns:cx1="http://schemas.microsoft.com/office/drawing/2015/9/8/chartex" xmlns:cx2="http://schemas.microsoft.com/office/drawing/2015/10/21/chartex" xmlns:cx3="http://schemas.microsoft.com/office/drawing/2016/5/9/chartex" xmlns:cx4="http://schemas.microsoft.com/office/drawing/2016/5/10/chartex" xmlns:cx5="http://schemas.microsoft.com/office/drawing/2016/5/11/chartex" xmlns:cx6="http://schemas.microsoft.com/office/drawing/2016/5/12/chartex" xmlns:cx7="http://schemas.microsoft.com/office/drawing/2016/5/13/chartex" xmlns:cx8="http://schemas.microsoft.com/office/drawing/2016/5/14/chartex" xmlns:mc="http://schemas.openxmlformats.org/markup-compatibility/2006" xmlns:aink="http://schemas.microsoft.com/office/drawing/2016/ink" xmlns:am3d="http://schemas.microsoft.com/office/drawing/2017/model3d" xmlns:o="urn:schemas-microsoft-com:office:office" xmlns:r="http://schemas.openxmlformats.org/officeDocument/2006/relationships" xmlns:m="http://schemas.openxmlformats.org/officeDocument/2006/math" xmlns:v="urn:schemas-microsoft-com:vml" xmlns:wp14="http://schemas.microsoft.com/office/word/2010/wordprocessingDrawing" xmlns:wp="http://schemas.openxmlformats.org/drawingml/2006/wordprocessingDrawing" xmlns:w10="urn:schemas-microsoft-com:office:word" xmlns:w="http://schemas.openxmlformats.org/wordprocessingml/2006/main" xmlns:w14="http://schemas.microsoft.com/office/word/2010/wordml" xmlns:w15="http://schemas.microsoft.com/office/word/2012/wordml" xmlns:w16cid="http://schemas.microsoft.com/office/word/2016/wordml/cid" xmlns:w16se="http://schemas.microsoft.com/office/word/2015/wordml/symex" xmlns:wpg="http://schemas.microsoft.com/office/word/2010/wordprocessingGroup" xmlns:wpi="http://schemas.microsoft.com/office/word/2010/wordprocessingInk" xmlns:wne="http://schemas.microsoft.com/office/word/2006/wordml" xmlns:wps="http://schemas.microsoft.com/office/word/2010/wordprocessingShape" mc:Ignorable="w14 w15 w16se w16cid wp14">
+<w:ftr xmlns:wpc="http://schemas.microsoft.com/office/word/2010/wordprocessingCanvas" xmlns:mc="http://schemas.openxmlformats.org/markup-compatibility/2006" xmlns:o="urn:schemas-microsoft-com:office:office" xmlns:r="http://schemas.openxmlformats.org/officeDocument/2006/relationships" xmlns:m="http://schemas.openxmlformats.org/officeDocument/2006/math" xmlns:v="urn:schemas-microsoft-com:vml" xmlns:wp14="http://schemas.microsoft.com/office/word/2010/wordprocessingDrawing" xmlns:wp="http://schemas.openxmlformats.org/drawingml/2006/wordprocessingDrawing" xmlns:w10="urn:schemas-microsoft-com:office:word" xmlns:w="http://schemas.openxmlformats.org/wordprocessingml/2006/main" xmlns:w14="http://schemas.microsoft.com/office/word/2010/wordml" xmlns:w15="http://schemas.microsoft.com/office/word/2012/wordml" xmlns:wpg="http://schemas.microsoft.com/office/word/2010/wordprocessingGroup" xmlns:wpi="http://schemas.microsoft.com/office/word/2010/wordprocessingInk" xmlns:wne="http://schemas.microsoft.com/office/word/2006/wordml" xmlns:wps="http://schemas.microsoft.com/office/word/2010/wordprocessingShape" mc:Ignorable="w14 w15 wp14">
   <w:p>
     <w:pPr>
       <w:pStyle w:val="Footer"/>
@@ -14663,7 +14734,7 @@
         </mc:Choice>
         <mc:Fallback>
           <w:pict>
-            <v:line w14:anchorId="0FAD3BCA" id="Straight Connector 1" o:spid="_x0000_s1026" style="position:absolute;flip:y;z-index:251666432;visibility:visible;mso-wrap-style:square;mso-wrap-distance-left:9pt;mso-wrap-distance-top:0;mso-wrap-distance-right:9pt;mso-wrap-distance-bottom:0;mso-position-horizontal:absolute;mso-position-horizontal-relative:text;mso-position-vertical:absolute;mso-position-vertical-relative:text" from="-.1pt,5.2pt" to="520.7pt,5.2pt" o:gfxdata="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" strokecolor="#f37123" strokeweight="1pt">
+            <v:line w14:anchorId="4D01AFBE" id="Straight Connector 1" o:spid="_x0000_s1026" style="position:absolute;flip:y;z-index:251666432;visibility:visible;mso-wrap-style:square;mso-wrap-distance-left:9pt;mso-wrap-distance-top:0;mso-wrap-distance-right:9pt;mso-wrap-distance-bottom:0;mso-position-horizontal:absolute;mso-position-horizontal-relative:text;mso-position-vertical:absolute;mso-position-vertical-relative:text" from="-.1pt,5.2pt" to="520.7pt,5.2pt" o:gfxdata="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" strokecolor="#f37123" strokeweight="1pt">
               <v:stroke endcap="round"/>
             </v:line>
           </w:pict>
@@ -14767,7 +14838,7 @@
                               <w:sz w:val="18"/>
                               <w:szCs w:val="18"/>
                             </w:rPr>
-                            <w:t>34</w:t>
+                            <w:t>3</w:t>
                           </w:r>
                           <w:r>
                             <w:rPr>
@@ -14882,7 +14953,7 @@
                         <w:sz w:val="18"/>
                         <w:szCs w:val="18"/>
                       </w:rPr>
-                      <w:t>34</w:t>
+                      <w:t>3</w:t>
                     </w:r>
                     <w:r>
                       <w:rPr>
@@ -15236,7 +15307,7 @@
                                     <pic:pic xmlns:pic="http://schemas.openxmlformats.org/drawingml/2006/picture">
                                       <pic:nvPicPr>
                                         <pic:cNvPr id="94" name="Picture 4" title="Software University Foundation">
-                                          <a:hlinkClick r:id="rId1"/>
+                                          <a:hlinkClick r:id="rId4"/>
                                         </pic:cNvPr>
                                         <pic:cNvPicPr/>
                                       </pic:nvPicPr>
@@ -16276,7 +16347,7 @@
 </file>
 
 <file path=word/footnotes.xml><?xml version="1.0" encoding="utf-8"?>
-<w:footnotes xmlns:wpc="http://schemas.microsoft.com/office/word/2010/wordprocessingCanvas" xmlns:cx="http://schemas.microsoft.com/office/drawing/2014/chartex" xmlns:cx1="http://schemas.microsoft.com/office/drawing/2015/9/8/chartex" xmlns:cx2="http://schemas.microsoft.com/office/drawing/2015/10/21/chartex" xmlns:cx3="http://schemas.microsoft.com/office/drawing/2016/5/9/chartex" xmlns:cx4="http://schemas.microsoft.com/office/drawing/2016/5/10/chartex" xmlns:cx5="http://schemas.microsoft.com/office/drawing/2016/5/11/chartex" xmlns:cx6="http://schemas.microsoft.com/office/drawing/2016/5/12/chartex" xmlns:cx7="http://schemas.microsoft.com/office/drawing/2016/5/13/chartex" xmlns:cx8="http://schemas.microsoft.com/office/drawing/2016/5/14/chartex" xmlns:mc="http://schemas.openxmlformats.org/markup-compatibility/2006" xmlns:aink="http://schemas.microsoft.com/office/drawing/2016/ink" xmlns:am3d="http://schemas.microsoft.com/office/drawing/2017/model3d" xmlns:o="urn:schemas-microsoft-com:office:office" xmlns:r="http://schemas.openxmlformats.org/officeDocument/2006/relationships" xmlns:m="http://schemas.openxmlformats.org/officeDocument/2006/math" xmlns:v="urn:schemas-microsoft-com:vml" xmlns:wp14="http://schemas.microsoft.com/office/word/2010/wordprocessingDrawing" xmlns:wp="http://schemas.openxmlformats.org/drawingml/2006/wordprocessingDrawing" xmlns:w10="urn:schemas-microsoft-com:office:word" xmlns:w="http://schemas.openxmlformats.org/wordprocessingml/2006/main" xmlns:w14="http://schemas.microsoft.com/office/word/2010/wordml" xmlns:w15="http://schemas.microsoft.com/office/word/2012/wordml" xmlns:w16cid="http://schemas.microsoft.com/office/word/2016/wordml/cid" xmlns:w16se="http://schemas.microsoft.com/office/word/2015/wordml/symex" xmlns:wpg="http://schemas.microsoft.com/office/word/2010/wordprocessingGroup" xmlns:wpi="http://schemas.microsoft.com/office/word/2010/wordprocessingInk" xmlns:wne="http://schemas.microsoft.com/office/word/2006/wordml" xmlns:wps="http://schemas.microsoft.com/office/word/2010/wordprocessingShape" mc:Ignorable="w14 w15 w16se w16cid wp14">
+<w:footnotes xmlns:wpc="http://schemas.microsoft.com/office/word/2010/wordprocessingCanvas" xmlns:mc="http://schemas.openxmlformats.org/markup-compatibility/2006" xmlns:o="urn:schemas-microsoft-com:office:office" xmlns:r="http://schemas.openxmlformats.org/officeDocument/2006/relationships" xmlns:m="http://schemas.openxmlformats.org/officeDocument/2006/math" xmlns:v="urn:schemas-microsoft-com:vml" xmlns:wp14="http://schemas.microsoft.com/office/word/2010/wordprocessingDrawing" xmlns:wp="http://schemas.openxmlformats.org/drawingml/2006/wordprocessingDrawing" xmlns:w10="urn:schemas-microsoft-com:office:word" xmlns:w="http://schemas.openxmlformats.org/wordprocessingml/2006/main" xmlns:w14="http://schemas.microsoft.com/office/word/2010/wordml" xmlns:w15="http://schemas.microsoft.com/office/word/2012/wordml" xmlns:wpg="http://schemas.microsoft.com/office/word/2010/wordprocessingGroup" xmlns:wpi="http://schemas.microsoft.com/office/word/2010/wordprocessingInk" xmlns:wne="http://schemas.microsoft.com/office/word/2006/wordml" xmlns:wps="http://schemas.microsoft.com/office/word/2010/wordprocessingShape" mc:Ignorable="w14 w15 wp14">
   <w:footnote w:type="separator" w:id="-1">
     <w:p>
       <w:pPr>
@@ -16301,7 +16372,7 @@
 </file>
 
 <file path=word/header1.xml><?xml version="1.0" encoding="utf-8"?>
-<w:hdr xmlns:wpc="http://schemas.microsoft.com/office/word/2010/wordprocessingCanvas" xmlns:cx="http://schemas.microsoft.com/office/drawing/2014/chartex" xmlns:cx1="http://schemas.microsoft.com/office/drawing/2015/9/8/chartex" xmlns:cx2="http://schemas.microsoft.com/office/drawing/2015/10/21/chartex" xmlns:cx3="http://schemas.microsoft.com/office/drawing/2016/5/9/chartex" xmlns:cx4="http://schemas.microsoft.com/office/drawing/2016/5/10/chartex" xmlns:cx5="http://schemas.microsoft.com/office/drawing/2016/5/11/chartex" xmlns:cx6="http://schemas.microsoft.com/office/drawing/2016/5/12/chartex" xmlns:cx7="http://schemas.microsoft.com/office/drawing/2016/5/13/chartex" xmlns:cx8="http://schemas.microsoft.com/office/drawing/2016/5/14/chartex" xmlns:mc="http://schemas.openxmlformats.org/markup-compatibility/2006" xmlns:aink="http://schemas.microsoft.com/office/drawing/2016/ink" xmlns:am3d="http://schemas.microsoft.com/office/drawing/2017/model3d" xmlns:o="urn:schemas-microsoft-com:office:office" xmlns:r="http://schemas.openxmlformats.org/officeDocument/2006/relationships" xmlns:m="http://schemas.openxmlformats.org/officeDocument/2006/math" xmlns:v="urn:schemas-microsoft-com:vml" xmlns:wp14="http://schemas.microsoft.com/office/word/2010/wordprocessingDrawing" xmlns:wp="http://schemas.openxmlformats.org/drawingml/2006/wordprocessingDrawing" xmlns:w10="urn:schemas-microsoft-com:office:word" xmlns:w="http://schemas.openxmlformats.org/wordprocessingml/2006/main" xmlns:w14="http://schemas.microsoft.com/office/word/2010/wordml" xmlns:w15="http://schemas.microsoft.com/office/word/2012/wordml" xmlns:w16cid="http://schemas.microsoft.com/office/word/2016/wordml/cid" xmlns:w16se="http://schemas.microsoft.com/office/word/2015/wordml/symex" xmlns:wpg="http://schemas.microsoft.com/office/word/2010/wordprocessingGroup" xmlns:wpi="http://schemas.microsoft.com/office/word/2010/wordprocessingInk" xmlns:wne="http://schemas.microsoft.com/office/word/2006/wordml" xmlns:wps="http://schemas.microsoft.com/office/word/2010/wordprocessingShape" mc:Ignorable="w14 w15 w16se w16cid wp14">
+<w:hdr xmlns:wpc="http://schemas.microsoft.com/office/word/2010/wordprocessingCanvas" xmlns:mc="http://schemas.openxmlformats.org/markup-compatibility/2006" xmlns:o="urn:schemas-microsoft-com:office:office" xmlns:r="http://schemas.openxmlformats.org/officeDocument/2006/relationships" xmlns:m="http://schemas.openxmlformats.org/officeDocument/2006/math" xmlns:v="urn:schemas-microsoft-com:vml" xmlns:wp14="http://schemas.microsoft.com/office/word/2010/wordprocessingDrawing" xmlns:wp="http://schemas.openxmlformats.org/drawingml/2006/wordprocessingDrawing" xmlns:w10="urn:schemas-microsoft-com:office:word" xmlns:w="http://schemas.openxmlformats.org/wordprocessingml/2006/main" xmlns:w14="http://schemas.microsoft.com/office/word/2010/wordml" xmlns:w15="http://schemas.microsoft.com/office/word/2012/wordml" xmlns:wpg="http://schemas.microsoft.com/office/word/2010/wordprocessingGroup" xmlns:wpi="http://schemas.microsoft.com/office/word/2010/wordprocessingInk" xmlns:wne="http://schemas.microsoft.com/office/word/2006/wordml" xmlns:wps="http://schemas.microsoft.com/office/word/2010/wordprocessingShape" mc:Ignorable="w14 w15 wp14">
   <w:p>
     <w:pPr>
       <w:pStyle w:val="Header"/>
@@ -16312,8 +16383,8 @@
 </file>
 
 <file path=word/numbering.xml><?xml version="1.0" encoding="utf-8"?>
-<w:numbering xmlns:wpc="http://schemas.microsoft.com/office/word/2010/wordprocessingCanvas" xmlns:cx="http://schemas.microsoft.com/office/drawing/2014/chartex" xmlns:cx1="http://schemas.microsoft.com/office/drawing/2015/9/8/chartex" xmlns:cx2="http://schemas.microsoft.com/office/drawing/2015/10/21/chartex" xmlns:cx3="http://schemas.microsoft.com/office/drawing/2016/5/9/chartex" xmlns:cx4="http://schemas.microsoft.com/office/drawing/2016/5/10/chartex" xmlns:cx5="http://schemas.microsoft.com/office/drawing/2016/5/11/chartex" xmlns:cx6="http://schemas.microsoft.com/office/drawing/2016/5/12/chartex" xmlns:cx7="http://schemas.microsoft.com/office/drawing/2016/5/13/chartex" xmlns:cx8="http://schemas.microsoft.com/office/drawing/2016/5/14/chartex" xmlns:mc="http://schemas.openxmlformats.org/markup-compatibility/2006" xmlns:aink="http://schemas.microsoft.com/office/drawing/2016/ink" xmlns:am3d="http://schemas.microsoft.com/office/drawing/2017/model3d" xmlns:o="urn:schemas-microsoft-com:office:office" xmlns:r="http://schemas.openxmlformats.org/officeDocument/2006/relationships" xmlns:m="http://schemas.openxmlformats.org/officeDocument/2006/math" xmlns:v="urn:schemas-microsoft-com:vml" xmlns:wp14="http://schemas.microsoft.com/office/word/2010/wordprocessingDrawing" xmlns:wp="http://schemas.openxmlformats.org/drawingml/2006/wordprocessingDrawing" xmlns:w10="urn:schemas-microsoft-com:office:word" xmlns:w="http://schemas.openxmlformats.org/wordprocessingml/2006/main" xmlns:w14="http://schemas.microsoft.com/office/word/2010/wordml" xmlns:w15="http://schemas.microsoft.com/office/word/2012/wordml" xmlns:w16cid="http://schemas.microsoft.com/office/word/2016/wordml/cid" xmlns:w16se="http://schemas.microsoft.com/office/word/2015/wordml/symex" xmlns:wpg="http://schemas.microsoft.com/office/word/2010/wordprocessingGroup" xmlns:wpi="http://schemas.microsoft.com/office/word/2010/wordprocessingInk" xmlns:wne="http://schemas.microsoft.com/office/word/2006/wordml" xmlns:wps="http://schemas.microsoft.com/office/word/2010/wordprocessingShape" mc:Ignorable="w14 w15 w16se w16cid wp14">
-  <w:abstractNum w:abstractNumId="0" w15:restartNumberingAfterBreak="0">
+<w:numbering xmlns:wpc="http://schemas.microsoft.com/office/word/2010/wordprocessingCanvas" xmlns:mc="http://schemas.openxmlformats.org/markup-compatibility/2006" xmlns:o="urn:schemas-microsoft-com:office:office" xmlns:r="http://schemas.openxmlformats.org/officeDocument/2006/relationships" xmlns:m="http://schemas.openxmlformats.org/officeDocument/2006/math" xmlns:v="urn:schemas-microsoft-com:vml" xmlns:wp14="http://schemas.microsoft.com/office/word/2010/wordprocessingDrawing" xmlns:wp="http://schemas.openxmlformats.org/drawingml/2006/wordprocessingDrawing" xmlns:w10="urn:schemas-microsoft-com:office:word" xmlns:w="http://schemas.openxmlformats.org/wordprocessingml/2006/main" xmlns:w14="http://schemas.microsoft.com/office/word/2010/wordml" xmlns:w15="http://schemas.microsoft.com/office/word/2012/wordml" xmlns:wpg="http://schemas.microsoft.com/office/word/2010/wordprocessingGroup" xmlns:wpi="http://schemas.microsoft.com/office/word/2010/wordprocessingInk" xmlns:wne="http://schemas.microsoft.com/office/word/2006/wordml" xmlns:wps="http://schemas.microsoft.com/office/word/2010/wordprocessingShape" mc:Ignorable="w14 w15 wp14">
+  <w:abstractNum w:abstractNumId="0">
     <w:nsid w:val="04E60920"/>
     <w:multiLevelType w:val="hybridMultilevel"/>
     <w:tmpl w:val="9DB0F662"/>
@@ -16426,7 +16497,7 @@
       </w:rPr>
     </w:lvl>
   </w:abstractNum>
-  <w:abstractNum w:abstractNumId="1" w15:restartNumberingAfterBreak="0">
+  <w:abstractNum w:abstractNumId="1">
     <w:nsid w:val="06216018"/>
     <w:multiLevelType w:val="hybridMultilevel"/>
     <w:tmpl w:val="D110E71E"/>
@@ -16515,7 +16586,7 @@
       </w:pPr>
     </w:lvl>
   </w:abstractNum>
-  <w:abstractNum w:abstractNumId="2" w15:restartNumberingAfterBreak="0">
+  <w:abstractNum w:abstractNumId="2">
     <w:nsid w:val="0BCB1966"/>
     <w:multiLevelType w:val="hybridMultilevel"/>
     <w:tmpl w:val="288856D8"/>
@@ -16628,7 +16699,7 @@
       </w:rPr>
     </w:lvl>
   </w:abstractNum>
-  <w:abstractNum w:abstractNumId="3" w15:restartNumberingAfterBreak="0">
+  <w:abstractNum w:abstractNumId="3">
     <w:nsid w:val="0F1F54D1"/>
     <w:multiLevelType w:val="hybridMultilevel"/>
     <w:tmpl w:val="1D28EE44"/>
@@ -16741,7 +16812,7 @@
       </w:rPr>
     </w:lvl>
   </w:abstractNum>
-  <w:abstractNum w:abstractNumId="4" w15:restartNumberingAfterBreak="0">
+  <w:abstractNum w:abstractNumId="4">
     <w:nsid w:val="12D46FE6"/>
     <w:multiLevelType w:val="hybridMultilevel"/>
     <w:tmpl w:val="2E189FDA"/>
@@ -16854,7 +16925,7 @@
       </w:rPr>
     </w:lvl>
   </w:abstractNum>
-  <w:abstractNum w:abstractNumId="5" w15:restartNumberingAfterBreak="0">
+  <w:abstractNum w:abstractNumId="5">
     <w:nsid w:val="13A00DEC"/>
     <w:multiLevelType w:val="hybridMultilevel"/>
     <w:tmpl w:val="A9E40BD8"/>
@@ -16941,7 +17012,7 @@
       </w:pPr>
     </w:lvl>
   </w:abstractNum>
-  <w:abstractNum w:abstractNumId="6" w15:restartNumberingAfterBreak="0">
+  <w:abstractNum w:abstractNumId="6">
     <w:nsid w:val="1A6431B0"/>
     <w:multiLevelType w:val="hybridMultilevel"/>
     <w:tmpl w:val="4838D890"/>
@@ -17030,7 +17101,7 @@
       </w:pPr>
     </w:lvl>
   </w:abstractNum>
-  <w:abstractNum w:abstractNumId="7" w15:restartNumberingAfterBreak="0">
+  <w:abstractNum w:abstractNumId="7">
     <w:nsid w:val="1DAD2515"/>
     <w:multiLevelType w:val="hybridMultilevel"/>
     <w:tmpl w:val="9C1E9A04"/>
@@ -17143,7 +17214,7 @@
       </w:rPr>
     </w:lvl>
   </w:abstractNum>
-  <w:abstractNum w:abstractNumId="8" w15:restartNumberingAfterBreak="0">
+  <w:abstractNum w:abstractNumId="8">
     <w:nsid w:val="22CD3F94"/>
     <w:multiLevelType w:val="hybridMultilevel"/>
     <w:tmpl w:val="A044FDFA"/>
@@ -17229,7 +17300,7 @@
       </w:pPr>
     </w:lvl>
   </w:abstractNum>
-  <w:abstractNum w:abstractNumId="9" w15:restartNumberingAfterBreak="0">
+  <w:abstractNum w:abstractNumId="9">
     <w:nsid w:val="241D189F"/>
     <w:multiLevelType w:val="hybridMultilevel"/>
     <w:tmpl w:val="EA7C4686"/>
@@ -17318,7 +17389,7 @@
       </w:pPr>
     </w:lvl>
   </w:abstractNum>
-  <w:abstractNum w:abstractNumId="10" w15:restartNumberingAfterBreak="0">
+  <w:abstractNum w:abstractNumId="10">
     <w:nsid w:val="26413526"/>
     <w:multiLevelType w:val="hybridMultilevel"/>
     <w:tmpl w:val="A1B4F3F4"/>
@@ -17404,7 +17475,7 @@
       </w:pPr>
     </w:lvl>
   </w:abstractNum>
-  <w:abstractNum w:abstractNumId="11" w15:restartNumberingAfterBreak="0">
+  <w:abstractNum w:abstractNumId="11">
     <w:nsid w:val="29E744EE"/>
     <w:multiLevelType w:val="hybridMultilevel"/>
     <w:tmpl w:val="39700344"/>
@@ -17517,7 +17588,7 @@
       </w:rPr>
     </w:lvl>
   </w:abstractNum>
-  <w:abstractNum w:abstractNumId="12" w15:restartNumberingAfterBreak="0">
+  <w:abstractNum w:abstractNumId="12">
     <w:nsid w:val="3116495F"/>
     <w:multiLevelType w:val="hybridMultilevel"/>
     <w:tmpl w:val="1D4A0644"/>
@@ -17606,7 +17677,7 @@
       </w:pPr>
     </w:lvl>
   </w:abstractNum>
-  <w:abstractNum w:abstractNumId="13" w15:restartNumberingAfterBreak="0">
+  <w:abstractNum w:abstractNumId="13">
     <w:nsid w:val="385C6CB3"/>
     <w:multiLevelType w:val="hybridMultilevel"/>
     <w:tmpl w:val="C1C67C5C"/>
@@ -17719,7 +17790,7 @@
       </w:rPr>
     </w:lvl>
   </w:abstractNum>
-  <w:abstractNum w:abstractNumId="14" w15:restartNumberingAfterBreak="0">
+  <w:abstractNum w:abstractNumId="14">
     <w:nsid w:val="3ADE0EFC"/>
     <w:multiLevelType w:val="hybridMultilevel"/>
     <w:tmpl w:val="B86A371A"/>
@@ -17808,7 +17879,7 @@
       </w:pPr>
     </w:lvl>
   </w:abstractNum>
-  <w:abstractNum w:abstractNumId="15" w15:restartNumberingAfterBreak="0">
+  <w:abstractNum w:abstractNumId="15">
     <w:nsid w:val="477F295F"/>
     <w:multiLevelType w:val="hybridMultilevel"/>
     <w:tmpl w:val="C920673E"/>
@@ -17921,7 +17992,7 @@
       </w:rPr>
     </w:lvl>
   </w:abstractNum>
-  <w:abstractNum w:abstractNumId="16" w15:restartNumberingAfterBreak="0">
+  <w:abstractNum w:abstractNumId="16">
     <w:nsid w:val="4F5B2890"/>
     <w:multiLevelType w:val="hybridMultilevel"/>
     <w:tmpl w:val="9FAE4850"/>
@@ -18034,7 +18105,7 @@
       </w:rPr>
     </w:lvl>
   </w:abstractNum>
-  <w:abstractNum w:abstractNumId="17" w15:restartNumberingAfterBreak="0">
+  <w:abstractNum w:abstractNumId="17">
     <w:nsid w:val="5507266E"/>
     <w:multiLevelType w:val="hybridMultilevel"/>
     <w:tmpl w:val="22522E3A"/>
@@ -18147,7 +18218,7 @@
       </w:rPr>
     </w:lvl>
   </w:abstractNum>
-  <w:abstractNum w:abstractNumId="18" w15:restartNumberingAfterBreak="0">
+  <w:abstractNum w:abstractNumId="18">
     <w:nsid w:val="55990837"/>
     <w:multiLevelType w:val="hybridMultilevel"/>
     <w:tmpl w:val="960254F8"/>
@@ -18260,7 +18331,7 @@
       </w:rPr>
     </w:lvl>
   </w:abstractNum>
-  <w:abstractNum w:abstractNumId="19" w15:restartNumberingAfterBreak="0">
+  <w:abstractNum w:abstractNumId="19">
     <w:nsid w:val="5F9A715F"/>
     <w:multiLevelType w:val="hybridMultilevel"/>
     <w:tmpl w:val="4B26630C"/>
@@ -18373,7 +18444,7 @@
       </w:rPr>
     </w:lvl>
   </w:abstractNum>
-  <w:abstractNum w:abstractNumId="20" w15:restartNumberingAfterBreak="0">
+  <w:abstractNum w:abstractNumId="20">
     <w:nsid w:val="60195F8C"/>
     <w:multiLevelType w:val="hybridMultilevel"/>
     <w:tmpl w:val="72AE0572"/>
@@ -18486,7 +18557,7 @@
       </w:rPr>
     </w:lvl>
   </w:abstractNum>
-  <w:abstractNum w:abstractNumId="21" w15:restartNumberingAfterBreak="0">
+  <w:abstractNum w:abstractNumId="21">
     <w:nsid w:val="63463F0C"/>
     <w:multiLevelType w:val="hybridMultilevel"/>
     <w:tmpl w:val="68340B7A"/>
@@ -18575,7 +18646,7 @@
       </w:pPr>
     </w:lvl>
   </w:abstractNum>
-  <w:abstractNum w:abstractNumId="22" w15:restartNumberingAfterBreak="0">
+  <w:abstractNum w:abstractNumId="22">
     <w:nsid w:val="654B4216"/>
     <w:multiLevelType w:val="hybridMultilevel"/>
     <w:tmpl w:val="14F2D92A"/>
@@ -18688,7 +18759,7 @@
       </w:rPr>
     </w:lvl>
   </w:abstractNum>
-  <w:abstractNum w:abstractNumId="23" w15:restartNumberingAfterBreak="0">
+  <w:abstractNum w:abstractNumId="23">
     <w:nsid w:val="67114EBE"/>
     <w:multiLevelType w:val="hybridMultilevel"/>
     <w:tmpl w:val="0AE663BC"/>
@@ -18801,7 +18872,7 @@
       </w:rPr>
     </w:lvl>
   </w:abstractNum>
-  <w:abstractNum w:abstractNumId="24" w15:restartNumberingAfterBreak="0">
+  <w:abstractNum w:abstractNumId="24">
     <w:nsid w:val="67CE2311"/>
     <w:multiLevelType w:val="hybridMultilevel"/>
     <w:tmpl w:val="EF4000E8"/>
@@ -18890,7 +18961,7 @@
       </w:pPr>
     </w:lvl>
   </w:abstractNum>
-  <w:abstractNum w:abstractNumId="25" w15:restartNumberingAfterBreak="0">
+  <w:abstractNum w:abstractNumId="25">
     <w:nsid w:val="70BA6082"/>
     <w:multiLevelType w:val="hybridMultilevel"/>
     <w:tmpl w:val="37BC7F4A"/>
@@ -19003,7 +19074,7 @@
       </w:rPr>
     </w:lvl>
   </w:abstractNum>
-  <w:abstractNum w:abstractNumId="26" w15:restartNumberingAfterBreak="0">
+  <w:abstractNum w:abstractNumId="26">
     <w:nsid w:val="7264424E"/>
     <w:multiLevelType w:val="hybridMultilevel"/>
     <w:tmpl w:val="1FF6867A"/>
@@ -19092,7 +19163,7 @@
       </w:pPr>
     </w:lvl>
   </w:abstractNum>
-  <w:abstractNum w:abstractNumId="27" w15:restartNumberingAfterBreak="0">
+  <w:abstractNum w:abstractNumId="27">
     <w:nsid w:val="76C93C4C"/>
     <w:multiLevelType w:val="hybridMultilevel"/>
     <w:tmpl w:val="D020FDDE"/>
@@ -19205,7 +19276,7 @@
       </w:rPr>
     </w:lvl>
   </w:abstractNum>
-  <w:abstractNum w:abstractNumId="28" w15:restartNumberingAfterBreak="0">
+  <w:abstractNum w:abstractNumId="28">
     <w:nsid w:val="7A0155B4"/>
     <w:multiLevelType w:val="hybridMultilevel"/>
     <w:tmpl w:val="581A57DA"/>
@@ -19318,7 +19389,7 @@
       </w:rPr>
     </w:lvl>
   </w:abstractNum>
-  <w:abstractNum w:abstractNumId="29" w15:restartNumberingAfterBreak="0">
+  <w:abstractNum w:abstractNumId="29">
     <w:nsid w:val="7B997E46"/>
     <w:multiLevelType w:val="hybridMultilevel"/>
     <w:tmpl w:val="3CCE047A"/>
@@ -19552,7 +19623,7 @@
 </file>
 
 <file path=word/styles.xml><?xml version="1.0" encoding="utf-8"?>
-<w:styles xmlns:mc="http://schemas.openxmlformats.org/markup-compatibility/2006" xmlns:r="http://schemas.openxmlformats.org/officeDocument/2006/relationships" xmlns:w="http://schemas.openxmlformats.org/wordprocessingml/2006/main" xmlns:w14="http://schemas.microsoft.com/office/word/2010/wordml" xmlns:w15="http://schemas.microsoft.com/office/word/2012/wordml" xmlns:w16cid="http://schemas.microsoft.com/office/word/2016/wordml/cid" xmlns:w16se="http://schemas.microsoft.com/office/word/2015/wordml/symex" mc:Ignorable="w14 w15 w16se w16cid">
+<w:styles xmlns:mc="http://schemas.openxmlformats.org/markup-compatibility/2006" xmlns:r="http://schemas.openxmlformats.org/officeDocument/2006/relationships" xmlns:w="http://schemas.openxmlformats.org/wordprocessingml/2006/main" xmlns:w14="http://schemas.microsoft.com/office/word/2010/wordml" xmlns:w15="http://schemas.microsoft.com/office/word/2012/wordml" mc:Ignorable="w14 w15">
   <w:docDefaults>
     <w:rPrDefault>
       <w:rPr>
@@ -19568,7 +19639,7 @@
       </w:pPr>
     </w:pPrDefault>
   </w:docDefaults>
-  <w:latentStyles w:defLockedState="0" w:defUIPriority="99" w:defSemiHidden="0" w:defUnhideWhenUsed="0" w:defQFormat="0" w:count="375">
+  <w:latentStyles w:defLockedState="0" w:defUIPriority="99" w:defSemiHidden="0" w:defUnhideWhenUsed="0" w:defQFormat="0" w:count="371">
     <w:lsdException w:name="Normal" w:uiPriority="0" w:qFormat="1"/>
     <w:lsdException w:name="heading 1" w:uiPriority="9" w:qFormat="1"/>
     <w:lsdException w:name="heading 2" w:semiHidden="1" w:uiPriority="9" w:unhideWhenUsed="1" w:qFormat="1"/>
@@ -19674,6 +19745,7 @@
     <w:lsdException w:name="HTML Sample" w:semiHidden="1" w:unhideWhenUsed="1"/>
     <w:lsdException w:name="HTML Typewriter" w:semiHidden="1" w:unhideWhenUsed="1"/>
     <w:lsdException w:name="HTML Variable" w:semiHidden="1" w:unhideWhenUsed="1"/>
+    <w:lsdException w:name="Normal Table" w:semiHidden="1" w:unhideWhenUsed="1"/>
     <w:lsdException w:name="annotation subject" w:semiHidden="1" w:unhideWhenUsed="1"/>
     <w:lsdException w:name="No List" w:semiHidden="1" w:unhideWhenUsed="1"/>
     <w:lsdException w:name="Outline List 1" w:semiHidden="1" w:unhideWhenUsed="1"/>
@@ -19720,8 +19792,10 @@
     <w:lsdException w:name="Table Subtle 2" w:semiHidden="1" w:unhideWhenUsed="1"/>
     <w:lsdException w:name="Table Web 1" w:semiHidden="1" w:unhideWhenUsed="1"/>
     <w:lsdException w:name="Table Web 2" w:semiHidden="1" w:unhideWhenUsed="1"/>
+    <w:lsdException w:name="Table Web 3" w:semiHidden="1" w:unhideWhenUsed="1"/>
     <w:lsdException w:name="Balloon Text" w:semiHidden="1" w:unhideWhenUsed="1"/>
     <w:lsdException w:name="Table Grid" w:uiPriority="59"/>
+    <w:lsdException w:name="Table Theme" w:semiHidden="1" w:unhideWhenUsed="1"/>
     <w:lsdException w:name="Placeholder Text" w:semiHidden="1"/>
     <w:lsdException w:name="No Spacing" w:uiPriority="1"/>
     <w:lsdException w:name="Light Shading" w:uiPriority="60"/>
@@ -19937,10 +20011,6 @@
     <w:lsdException w:name="List Table 5 Dark Accent 6" w:uiPriority="50"/>
     <w:lsdException w:name="List Table 6 Colorful Accent 6" w:uiPriority="51"/>
     <w:lsdException w:name="List Table 7 Colorful Accent 6" w:uiPriority="52"/>
-    <w:lsdException w:name="Mention" w:semiHidden="1" w:unhideWhenUsed="1"/>
-    <w:lsdException w:name="Smart Hyperlink" w:semiHidden="1" w:unhideWhenUsed="1"/>
-    <w:lsdException w:name="Hashtag" w:semiHidden="1" w:unhideWhenUsed="1"/>
-    <w:lsdException w:name="Unresolved Mention" w:semiHidden="1" w:unhideWhenUsed="1"/>
   </w:latentStyles>
   <w:style w:type="paragraph" w:default="1" w:styleId="Normal">
     <w:name w:val="Normal"/>
@@ -20069,6 +20139,7 @@
   <w:style w:type="character" w:default="1" w:styleId="DefaultParagraphFont">
     <w:name w:val="Default Paragraph Font"/>
     <w:uiPriority w:val="1"/>
+    <w:semiHidden/>
     <w:unhideWhenUsed/>
   </w:style>
   <w:style w:type="table" w:default="1" w:styleId="TableNormal">
@@ -20330,7 +20401,6 @@
       <w:spacing w:after="0" w:line="240" w:lineRule="auto"/>
     </w:pPr>
     <w:tblPr>
-      <w:tblInd w:w="0" w:type="nil"/>
       <w:tblBorders>
         <w:top w:val="single" w:sz="4" w:space="0" w:color="auto"/>
         <w:left w:val="single" w:sz="4" w:space="0" w:color="auto"/>
@@ -20339,6 +20409,12 @@
         <w:insideH w:val="single" w:sz="4" w:space="0" w:color="auto"/>
         <w:insideV w:val="single" w:sz="4" w:space="0" w:color="auto"/>
       </w:tblBorders>
+      <w:tblCellMar>
+        <w:top w:w="0" w:type="dxa"/>
+        <w:left w:w="108" w:type="dxa"/>
+        <w:bottom w:w="0" w:type="dxa"/>
+        <w:right w:w="108" w:type="dxa"/>
+      </w:tblCellMar>
     </w:tblPr>
   </w:style>
   <w:style w:type="character" w:customStyle="1" w:styleId="ListParagraphChar">
@@ -20642,7 +20718,7 @@
 </file>
 
 <file path=customXml/itemProps1.xml><?xml version="1.0" encoding="utf-8"?>
-<ds:datastoreItem xmlns:ds="http://schemas.openxmlformats.org/officeDocument/2006/customXml" ds:itemID="{98A0CA75-1A9A-4C17-99C3-43847329C4E7}">
+<ds:datastoreItem xmlns:ds="http://schemas.openxmlformats.org/officeDocument/2006/customXml" ds:itemID="{268099FB-F5B1-4D5D-B6C3-670CD8D7FD14}">
   <ds:schemaRefs>
     <ds:schemaRef ds:uri="http://schemas.openxmlformats.org/officeDocument/2006/bibliography"/>
   </ds:schemaRefs>

</xml_diff>